<commit_message>
Final changes to module 2
</commit_message>
<xml_diff>
--- a/module-2/hinkle-building-a-web-page-exercise-part-1.docx
+++ b/module-2/hinkle-building-a-web-page-exercise-part-1.docx
@@ -26,10 +26,10 @@
           <w:noProof/>
         </w:rPr>
         <w:drawing>
-          <wp:inline distT="0" distB="0" distL="0" distR="0" wp14:anchorId="624285D2" wp14:editId="34C9E931">
-            <wp:extent cx="5372100" cy="4003822"/>
-            <wp:effectExtent l="0" t="0" r="0" b="0"/>
-            <wp:docPr id="5" name="Picture 5" descr="Graphical user interface, text, application&#10;&#10;Description automatically generated"/>
+          <wp:inline distT="0" distB="0" distL="0" distR="0" wp14:anchorId="07B78E49" wp14:editId="3EDEA870">
+            <wp:extent cx="5619750" cy="4188395"/>
+            <wp:effectExtent l="0" t="0" r="0" b="3175"/>
+            <wp:docPr id="1" name="Picture 1" descr="Graphical user interface, text, application&#10;&#10;Description automatically generated"/>
             <wp:cNvGraphicFramePr>
               <a:graphicFrameLocks xmlns:a="http://schemas.openxmlformats.org/drawingml/2006/main" noChangeAspect="1"/>
             </wp:cNvGraphicFramePr>
@@ -37,7 +37,7 @@
               <a:graphicData uri="http://schemas.openxmlformats.org/drawingml/2006/picture">
                 <pic:pic xmlns:pic="http://schemas.openxmlformats.org/drawingml/2006/picture">
                   <pic:nvPicPr>
-                    <pic:cNvPr id="5" name="Picture 5" descr="Graphical user interface, text, application&#10;&#10;Description automatically generated"/>
+                    <pic:cNvPr id="1" name="Picture 1" descr="Graphical user interface, text, application&#10;&#10;Description automatically generated"/>
                     <pic:cNvPicPr/>
                   </pic:nvPicPr>
                   <pic:blipFill>
@@ -55,7 +55,7 @@
                   <pic:spPr>
                     <a:xfrm>
                       <a:off x="0" y="0"/>
-                      <a:ext cx="5373190" cy="4004634"/>
+                      <a:ext cx="5620962" cy="4189298"/>
                     </a:xfrm>
                     <a:prstGeom prst="rect">
                       <a:avLst/>
@@ -72,10 +72,10 @@
           <w:noProof/>
         </w:rPr>
         <w:drawing>
-          <wp:inline distT="0" distB="0" distL="0" distR="0" wp14:anchorId="3B3071B1" wp14:editId="731EAFC6">
-            <wp:extent cx="5267325" cy="3503109"/>
-            <wp:effectExtent l="0" t="0" r="0" b="2540"/>
-            <wp:docPr id="6" name="Picture 6" descr="Graphical user interface, application, Teams&#10;&#10;Description automatically generated"/>
+          <wp:inline distT="0" distB="0" distL="0" distR="0" wp14:anchorId="5402DD2E" wp14:editId="0CEC1005">
+            <wp:extent cx="5267325" cy="3045032"/>
+            <wp:effectExtent l="0" t="0" r="0" b="3175"/>
+            <wp:docPr id="2" name="Picture 2" descr="Graphical user interface, text, application, email&#10;&#10;Description automatically generated"/>
             <wp:cNvGraphicFramePr>
               <a:graphicFrameLocks xmlns:a="http://schemas.openxmlformats.org/drawingml/2006/main" noChangeAspect="1"/>
             </wp:cNvGraphicFramePr>
@@ -83,7 +83,7 @@
               <a:graphicData uri="http://schemas.openxmlformats.org/drawingml/2006/picture">
                 <pic:pic xmlns:pic="http://schemas.openxmlformats.org/drawingml/2006/picture">
                   <pic:nvPicPr>
-                    <pic:cNvPr id="6" name="Picture 6" descr="Graphical user interface, application, Teams&#10;&#10;Description automatically generated"/>
+                    <pic:cNvPr id="2" name="Picture 2" descr="Graphical user interface, text, application, email&#10;&#10;Description automatically generated"/>
                     <pic:cNvPicPr/>
                   </pic:nvPicPr>
                   <pic:blipFill>
@@ -101,7 +101,7 @@
                   <pic:spPr>
                     <a:xfrm>
                       <a:off x="0" y="0"/>
-                      <a:ext cx="5269286" cy="3504413"/>
+                      <a:ext cx="5268814" cy="3045893"/>
                     </a:xfrm>
                     <a:prstGeom prst="rect">
                       <a:avLst/>
@@ -115,22 +115,16 @@
       </w:r>
     </w:p>
     <w:p>
-      <w:pPr>
-        <w:rPr>
-          <w:noProof/>
-        </w:rPr>
-      </w:pPr>
-    </w:p>
-    <w:p>
       <w:r>
         <w:rPr>
           <w:noProof/>
         </w:rPr>
+        <w:lastRenderedPageBreak/>
         <w:drawing>
-          <wp:inline distT="0" distB="0" distL="0" distR="0" wp14:anchorId="6BD81816" wp14:editId="0C89DB3C">
-            <wp:extent cx="5943600" cy="3952875"/>
-            <wp:effectExtent l="0" t="0" r="0" b="9525"/>
-            <wp:docPr id="7" name="Picture 7" descr="Graphical user interface, application, Teams&#10;&#10;Description automatically generated"/>
+          <wp:inline distT="0" distB="0" distL="0" distR="0" wp14:anchorId="3D0CAEC9" wp14:editId="4A618A85">
+            <wp:extent cx="5943600" cy="3435985"/>
+            <wp:effectExtent l="0" t="0" r="0" b="0"/>
+            <wp:docPr id="3" name="Picture 3" descr="Graphical user interface, text, application, email&#10;&#10;Description automatically generated"/>
             <wp:cNvGraphicFramePr>
               <a:graphicFrameLocks xmlns:a="http://schemas.openxmlformats.org/drawingml/2006/main" noChangeAspect="1"/>
             </wp:cNvGraphicFramePr>
@@ -138,7 +132,7 @@
               <a:graphicData uri="http://schemas.openxmlformats.org/drawingml/2006/picture">
                 <pic:pic xmlns:pic="http://schemas.openxmlformats.org/drawingml/2006/picture">
                   <pic:nvPicPr>
-                    <pic:cNvPr id="7" name="Picture 7" descr="Graphical user interface, application, Teams&#10;&#10;Description automatically generated"/>
+                    <pic:cNvPr id="3" name="Picture 3" descr="Graphical user interface, text, application, email&#10;&#10;Description automatically generated"/>
                     <pic:cNvPicPr/>
                   </pic:nvPicPr>
                   <pic:blipFill>
@@ -156,7 +150,7 @@
                   <pic:spPr>
                     <a:xfrm>
                       <a:off x="0" y="0"/>
-                      <a:ext cx="5943600" cy="3952875"/>
+                      <a:ext cx="5943600" cy="3435985"/>
                     </a:xfrm>
                     <a:prstGeom prst="rect">
                       <a:avLst/>
@@ -175,10 +169,10 @@
           <w:noProof/>
         </w:rPr>
         <w:drawing>
-          <wp:inline distT="0" distB="0" distL="0" distR="0" wp14:anchorId="0AF42BD0" wp14:editId="6867E7A9">
-            <wp:extent cx="5943600" cy="2912745"/>
+          <wp:inline distT="0" distB="0" distL="0" distR="0" wp14:anchorId="548F9487" wp14:editId="202B649F">
+            <wp:extent cx="5943600" cy="2684145"/>
             <wp:effectExtent l="0" t="0" r="0" b="1905"/>
-            <wp:docPr id="9" name="Picture 9" descr="Text&#10;&#10;Description automatically generated with medium confidence"/>
+            <wp:docPr id="4" name="Picture 4" descr="Text&#10;&#10;Description automatically generated with medium confidence"/>
             <wp:cNvGraphicFramePr>
               <a:graphicFrameLocks xmlns:a="http://schemas.openxmlformats.org/drawingml/2006/main" noChangeAspect="1"/>
             </wp:cNvGraphicFramePr>
@@ -186,7 +180,7 @@
               <a:graphicData uri="http://schemas.openxmlformats.org/drawingml/2006/picture">
                 <pic:pic xmlns:pic="http://schemas.openxmlformats.org/drawingml/2006/picture">
                   <pic:nvPicPr>
-                    <pic:cNvPr id="9" name="Picture 9" descr="Text&#10;&#10;Description automatically generated with medium confidence"/>
+                    <pic:cNvPr id="4" name="Picture 4" descr="Text&#10;&#10;Description automatically generated with medium confidence"/>
                     <pic:cNvPicPr/>
                   </pic:nvPicPr>
                   <pic:blipFill>
@@ -204,7 +198,7 @@
                   <pic:spPr>
                     <a:xfrm>
                       <a:off x="0" y="0"/>
-                      <a:ext cx="5943600" cy="2912745"/>
+                      <a:ext cx="5943600" cy="2684145"/>
                     </a:xfrm>
                     <a:prstGeom prst="rect">
                       <a:avLst/>

</xml_diff>